<commit_message>
added pic to manual
</commit_message>
<xml_diff>
--- a/Manual.docx
+++ b/Manual.docx
@@ -5,12 +5,16 @@
     <w:p>
       <w:pPr>
         <w:pStyle w:val="Kop1"/>
-      </w:pPr>
-      <w:proofErr w:type="spellStart"/>
-      <w:r>
+        <w:rPr>
+          <w:lang w:val="en-US"/>
+        </w:rPr>
+      </w:pPr>
+      <w:r>
+        <w:rPr>
+          <w:lang w:val="en-US"/>
+        </w:rPr>
         <w:t>Introduction</w:t>
       </w:r>
-      <w:proofErr w:type="spellEnd"/>
     </w:p>
     <w:p>
       <w:pPr>
@@ -99,41 +103,41 @@
         <w:pStyle w:val="Kop2"/>
         <w:rPr>
           <w:rFonts w:eastAsia="Times New Roman"/>
-          <w:lang w:eastAsia="nl-NL"/>
+          <w:lang w:val="en-US" w:eastAsia="nl-NL"/>
         </w:rPr>
       </w:pPr>
       <w:r>
         <w:rPr>
           <w:rFonts w:eastAsia="Times New Roman"/>
-          <w:lang w:eastAsia="nl-NL"/>
+          <w:lang w:val="en-US" w:eastAsia="nl-NL"/>
         </w:rPr>
         <w:t>J</w:t>
       </w:r>
       <w:r>
         <w:rPr>
           <w:rFonts w:eastAsia="Times New Roman"/>
-          <w:lang w:eastAsia="nl-NL"/>
+          <w:lang w:val="en-US" w:eastAsia="nl-NL"/>
         </w:rPr>
         <w:t>DK</w:t>
       </w:r>
       <w:r>
         <w:rPr>
           <w:rFonts w:eastAsia="Times New Roman"/>
-          <w:lang w:eastAsia="nl-NL"/>
+          <w:lang w:val="en-US" w:eastAsia="nl-NL"/>
         </w:rPr>
         <w:t xml:space="preserve"> </w:t>
       </w:r>
       <w:r>
         <w:rPr>
           <w:rFonts w:eastAsia="Times New Roman"/>
-          <w:lang w:eastAsia="nl-NL"/>
+          <w:lang w:val="en-US" w:eastAsia="nl-NL"/>
         </w:rPr>
         <w:t>1.</w:t>
       </w:r>
       <w:r>
         <w:rPr>
           <w:rFonts w:eastAsia="Times New Roman"/>
-          <w:lang w:eastAsia="nl-NL"/>
+          <w:lang w:val="en-US" w:eastAsia="nl-NL"/>
         </w:rPr>
         <w:t>8</w:t>
       </w:r>
@@ -202,7 +206,19 @@
         <w:rPr>
           <w:lang w:val="en-US"/>
         </w:rPr>
-        <w:t>Select the “Java EE” download from</w:t>
+        <w:t xml:space="preserve">Select the “Java EE” </w:t>
+      </w:r>
+      <w:r>
+        <w:rPr>
+          <w:lang w:val="en-US"/>
+        </w:rPr>
+        <w:t xml:space="preserve">or “All” </w:t>
+      </w:r>
+      <w:r>
+        <w:rPr>
+          <w:lang w:val="en-US"/>
+        </w:rPr>
+        <w:t>download from</w:t>
       </w:r>
       <w:r>
         <w:rPr>
@@ -216,9 +232,87 @@
             <w:rStyle w:val="Hyperlink"/>
             <w:lang w:val="en-US"/>
           </w:rPr>
-          <w:t>https://netbeans.org/downloads/</w:t>
+          <w:t>https://netbean</w:t>
+        </w:r>
+        <w:r>
+          <w:rPr>
+            <w:rStyle w:val="Hyperlink"/>
+            <w:lang w:val="en-US"/>
+          </w:rPr>
+          <w:t>s</w:t>
+        </w:r>
+        <w:r>
+          <w:rPr>
+            <w:rStyle w:val="Hyperlink"/>
+            <w:lang w:val="en-US"/>
+          </w:rPr>
+          <w:t>.org/downloads/</w:t>
         </w:r>
       </w:hyperlink>
+      <w:r>
+        <w:rPr>
+          <w:lang w:val="en-US"/>
+        </w:rPr>
+        <w:t xml:space="preserve"> (see screenshot below)</w:t>
+      </w:r>
+    </w:p>
+    <w:p>
+      <w:pPr>
+        <w:rPr>
+          <w:lang w:val="en-US"/>
+        </w:rPr>
+      </w:pPr>
+      <w:r>
+        <w:rPr>
+          <w:noProof/>
+          <w:lang w:eastAsia="nl-NL"/>
+        </w:rPr>
+        <w:drawing>
+          <wp:inline distT="0" distB="0" distL="0" distR="0">
+            <wp:extent cx="5760720" cy="3886802"/>
+            <wp:effectExtent l="19050" t="0" r="0" b="0"/>
+            <wp:docPr id="13" name="Afbeelding 13"/>
+            <wp:cNvGraphicFramePr>
+              <a:graphicFrameLocks xmlns:a="http://schemas.openxmlformats.org/drawingml/2006/main" noChangeAspect="1"/>
+            </wp:cNvGraphicFramePr>
+            <a:graphic xmlns:a="http://schemas.openxmlformats.org/drawingml/2006/main">
+              <a:graphicData uri="http://schemas.openxmlformats.org/drawingml/2006/picture">
+                <pic:pic xmlns:pic="http://schemas.openxmlformats.org/drawingml/2006/picture">
+                  <pic:nvPicPr>
+                    <pic:cNvPr id="0" name="Picture 13"/>
+                    <pic:cNvPicPr>
+                      <a:picLocks noChangeAspect="1" noChangeArrowheads="1"/>
+                    </pic:cNvPicPr>
+                  </pic:nvPicPr>
+                  <pic:blipFill>
+                    <a:blip r:embed="rId7" cstate="print"/>
+                    <a:srcRect/>
+                    <a:stretch>
+                      <a:fillRect/>
+                    </a:stretch>
+                  </pic:blipFill>
+                  <pic:spPr bwMode="auto">
+                    <a:xfrm>
+                      <a:off x="0" y="0"/>
+                      <a:ext cx="5760720" cy="3886802"/>
+                    </a:xfrm>
+                    <a:prstGeom prst="rect">
+                      <a:avLst/>
+                    </a:prstGeom>
+                    <a:noFill/>
+                    <a:ln w="9525">
+                      <a:noFill/>
+                      <a:miter lim="800000"/>
+                      <a:headEnd/>
+                      <a:tailEnd/>
+                    </a:ln>
+                  </pic:spPr>
+                </pic:pic>
+              </a:graphicData>
+            </a:graphic>
+          </wp:inline>
+        </w:drawing>
+      </w:r>
     </w:p>
     <w:p>
       <w:pPr>
@@ -543,6 +637,7 @@
         <w:rPr>
           <w:lang w:val="en-US"/>
         </w:rPr>
+        <w:lastRenderedPageBreak/>
         <w:t xml:space="preserve">The application consists of </w:t>
       </w:r>
       <w:r>
@@ -1221,6 +1316,7 @@
   <w:style w:type="character" w:default="1" w:styleId="Standaardalinea-lettertype">
     <w:name w:val="Default Paragraph Font"/>
     <w:uiPriority w:val="1"/>
+    <w:semiHidden/>
     <w:unhideWhenUsed/>
   </w:style>
   <w:style w:type="table" w:default="1" w:styleId="Standaardtabel">
@@ -1325,6 +1421,18 @@
       <w:rFonts w:ascii="Tahoma" w:hAnsi="Tahoma" w:cs="Tahoma"/>
       <w:sz w:val="16"/>
       <w:szCs w:val="16"/>
+    </w:rPr>
+  </w:style>
+  <w:style w:type="character" w:styleId="GevolgdeHyperlink">
+    <w:name w:val="FollowedHyperlink"/>
+    <w:basedOn w:val="Standaardalinea-lettertype"/>
+    <w:uiPriority w:val="99"/>
+    <w:semiHidden/>
+    <w:unhideWhenUsed/>
+    <w:rsid w:val="007E4BF4"/>
+    <w:rPr>
+      <w:color w:val="800080" w:themeColor="followedHyperlink"/>
+      <w:u w:val="single"/>
     </w:rPr>
   </w:style>
 </w:styles>

</xml_diff>